<commit_message>
fixed example "wikipedia" to "duke_web_scrape"
</commit_message>
<xml_diff>
--- a/basic-text-analysis/rmarkdown/Basic_Text_Analysis_in_R.docx
+++ b/basic-text-analysis/rmarkdown/Basic_Text_Analysis_in_R.docx
@@ -394,7 +394,7 @@
         <w:rPr>
           <w:rStyle w:val="NormalTok"/>
         </w:rPr>
-        <w:t xml:space="preserve">wikipedia_scrape&lt;-</w:t>
+        <w:t xml:space="preserve">duke_web_scrape&lt;-</w:t>
       </w:r>
       <w:r>
         <w:rPr>
@@ -488,7 +488,7 @@
         <w:rPr>
           <w:rStyle w:val="NormalTok"/>
         </w:rPr>
-        <w:t xml:space="preserve">, wikipedia_scrape)</w:t>
+        <w:t xml:space="preserve">, duke_web_scrape)</w:t>
       </w:r>
     </w:p>
     <w:p>
@@ -607,7 +607,7 @@
         <w:rPr>
           <w:rStyle w:val="NormalTok"/>
         </w:rPr>
-        <w:t xml:space="preserve">, wikipedia_scrape)</w:t>
+        <w:t xml:space="preserve">, duke_web_scrape)</w:t>
       </w:r>
     </w:p>
     <w:p>
@@ -729,7 +729,7 @@
         <w:rPr>
           <w:rStyle w:val="NormalTok"/>
         </w:rPr>
-        <w:t xml:space="preserve">, wikipedia_scrape)</w:t>
+        <w:t xml:space="preserve">, duke_web_scrape)</w:t>
       </w:r>
     </w:p>
     <w:p>
@@ -2588,22 +2588,96 @@
     </w:p>
     <w:p>
       <w:pPr>
+        <w:pStyle w:val="FirstParagraph"/>
+      </w:pPr>
+      <w:r>
+        <w:t xml:space="preserve">In</w:t>
+      </w:r>
+      <w:r>
+        <w:t xml:space="preserve"> </w:t>
+      </w:r>
+      <w:r>
+        <w:rPr>
+          <w:rStyle w:val="VerbatimChar"/>
+        </w:rPr>
+        <w:t xml:space="preserve">tidytext</w:t>
+      </w:r>
+      <w:r>
+        <w:t xml:space="preserve"> </w:t>
+      </w:r>
+      <w:r>
+        <w:t xml:space="preserve">we can remove stopwords as follows:</w:t>
+      </w:r>
+    </w:p>
+    <w:p>
+      <w:pPr>
         <w:pStyle w:val="SourceCode"/>
       </w:pPr>
       <w:r>
         <w:rPr>
-          <w:rStyle w:val="VerbatimChar"/>
-        </w:rPr>
-        <w:t xml:space="preserve">## Warning in tm_map.SimpleCorpus(trump_corpus, removeWords,</w:t>
+          <w:rStyle w:val="NormalTok"/>
+        </w:rPr>
+        <w:t xml:space="preserve"> </w:t>
+      </w:r>
+      <w:r>
+        <w:rPr>
+          <w:rStyle w:val="KeywordTok"/>
+        </w:rPr>
+        <w:t xml:space="preserve">data</w:t>
+      </w:r>
+      <w:r>
+        <w:rPr>
+          <w:rStyle w:val="NormalTok"/>
+        </w:rPr>
+        <w:t xml:space="preserve">(</w:t>
+      </w:r>
+      <w:r>
+        <w:rPr>
+          <w:rStyle w:val="StringTok"/>
+        </w:rPr>
+        <w:t xml:space="preserve">"stop_words"</w:t>
+      </w:r>
+      <w:r>
+        <w:rPr>
+          <w:rStyle w:val="NormalTok"/>
+        </w:rPr>
+        <w:t xml:space="preserve">)</w:t>
       </w:r>
       <w:r>
         <w:br w:type="textWrapping"/>
       </w:r>
       <w:r>
         <w:rPr>
-          <w:rStyle w:val="VerbatimChar"/>
-        </w:rPr>
-        <w:t xml:space="preserve">## stopwords("english")): transformation drops documents</w:t>
+          <w:rStyle w:val="NormalTok"/>
+        </w:rPr>
+        <w:t xml:space="preserve">    tidy_trump_tweets&lt;-tidy_trump_tweets </w:t>
+      </w:r>
+      <w:r>
+        <w:rPr>
+          <w:rStyle w:val="OperatorTok"/>
+        </w:rPr>
+        <w:t xml:space="preserve">%&gt;%</w:t>
+      </w:r>
+      <w:r>
+        <w:br w:type="textWrapping"/>
+      </w:r>
+      <w:r>
+        <w:rPr>
+          <w:rStyle w:val="StringTok"/>
+        </w:rPr>
+        <w:t xml:space="preserve">      </w:t>
+      </w:r>
+      <w:r>
+        <w:rPr>
+          <w:rStyle w:val="KeywordTok"/>
+        </w:rPr>
+        <w:t xml:space="preserve">anti_join</w:t>
+      </w:r>
+      <w:r>
+        <w:rPr>
+          <w:rStyle w:val="NormalTok"/>
+        </w:rPr>
+        <w:t xml:space="preserve">(stop_words)</w:t>
       </w:r>
     </w:p>
     <w:p>
@@ -2611,7 +2685,469 @@
         <w:pStyle w:val="FirstParagraph"/>
       </w:pPr>
       <w:r>
-        <w:t xml:space="preserve">In</w:t>
+        <w:t xml:space="preserve">And now we can repeat the count of top words above:</w:t>
+      </w:r>
+    </w:p>
+    <w:p>
+      <w:pPr>
+        <w:pStyle w:val="SourceCode"/>
+      </w:pPr>
+      <w:r>
+        <w:rPr>
+          <w:rStyle w:val="NormalTok"/>
+        </w:rPr>
+        <w:t xml:space="preserve">tidy_trump_tweets </w:t>
+      </w:r>
+      <w:r>
+        <w:rPr>
+          <w:rStyle w:val="OperatorTok"/>
+        </w:rPr>
+        <w:t xml:space="preserve">%&gt;%</w:t>
+      </w:r>
+      <w:r>
+        <w:br w:type="textWrapping"/>
+      </w:r>
+      <w:r>
+        <w:rPr>
+          <w:rStyle w:val="StringTok"/>
+        </w:rPr>
+        <w:t xml:space="preserve">  </w:t>
+      </w:r>
+      <w:r>
+        <w:rPr>
+          <w:rStyle w:val="KeywordTok"/>
+        </w:rPr>
+        <w:t xml:space="preserve">count</w:t>
+      </w:r>
+      <w:r>
+        <w:rPr>
+          <w:rStyle w:val="NormalTok"/>
+        </w:rPr>
+        <w:t xml:space="preserve">(word) </w:t>
+      </w:r>
+      <w:r>
+        <w:rPr>
+          <w:rStyle w:val="OperatorTok"/>
+        </w:rPr>
+        <w:t xml:space="preserve">%&gt;%</w:t>
+      </w:r>
+      <w:r>
+        <w:br w:type="textWrapping"/>
+      </w:r>
+      <w:r>
+        <w:rPr>
+          <w:rStyle w:val="StringTok"/>
+        </w:rPr>
+        <w:t xml:space="preserve">    </w:t>
+      </w:r>
+      <w:r>
+        <w:rPr>
+          <w:rStyle w:val="KeywordTok"/>
+        </w:rPr>
+        <w:t xml:space="preserve">arrange</w:t>
+      </w:r>
+      <w:r>
+        <w:rPr>
+          <w:rStyle w:val="NormalTok"/>
+        </w:rPr>
+        <w:t xml:space="preserve">(</w:t>
+      </w:r>
+      <w:r>
+        <w:rPr>
+          <w:rStyle w:val="KeywordTok"/>
+        </w:rPr>
+        <w:t xml:space="preserve">desc</w:t>
+      </w:r>
+      <w:r>
+        <w:rPr>
+          <w:rStyle w:val="NormalTok"/>
+        </w:rPr>
+        <w:t xml:space="preserve">(n))</w:t>
+      </w:r>
+    </w:p>
+    <w:p>
+      <w:pPr>
+        <w:pStyle w:val="SourceCode"/>
+      </w:pPr>
+      <w:r>
+        <w:rPr>
+          <w:rStyle w:val="VerbatimChar"/>
+        </w:rPr>
+        <w:t xml:space="preserve">## # A tibble: 8,121 x 2</w:t>
+      </w:r>
+      <w:r>
+        <w:br w:type="textWrapping"/>
+      </w:r>
+      <w:r>
+        <w:rPr>
+          <w:rStyle w:val="VerbatimChar"/>
+        </w:rPr>
+        <w:t xml:space="preserve">##    word          n</w:t>
+      </w:r>
+      <w:r>
+        <w:br w:type="textWrapping"/>
+      </w:r>
+      <w:r>
+        <w:rPr>
+          <w:rStyle w:val="VerbatimChar"/>
+        </w:rPr>
+        <w:t xml:space="preserve">##    &lt;chr&gt;     &lt;int&gt;</w:t>
+      </w:r>
+      <w:r>
+        <w:br w:type="textWrapping"/>
+      </w:r>
+      <w:r>
+        <w:rPr>
+          <w:rStyle w:val="VerbatimChar"/>
+        </w:rPr>
+        <w:t xml:space="preserve">##  1 https      1281</w:t>
+      </w:r>
+      <w:r>
+        <w:br w:type="textWrapping"/>
+      </w:r>
+      <w:r>
+        <w:rPr>
+          <w:rStyle w:val="VerbatimChar"/>
+        </w:rPr>
+        <w:t xml:space="preserve">##  2 t.co       1258</w:t>
+      </w:r>
+      <w:r>
+        <w:br w:type="textWrapping"/>
+      </w:r>
+      <w:r>
+        <w:rPr>
+          <w:rStyle w:val="VerbatimChar"/>
+        </w:rPr>
+        <w:t xml:space="preserve">##  3 amp         562</w:t>
+      </w:r>
+      <w:r>
+        <w:br w:type="textWrapping"/>
+      </w:r>
+      <w:r>
+        <w:rPr>
+          <w:rStyle w:val="VerbatimChar"/>
+        </w:rPr>
+        <w:t xml:space="preserve">##  4 rt          351</w:t>
+      </w:r>
+      <w:r>
+        <w:br w:type="textWrapping"/>
+      </w:r>
+      <w:r>
+        <w:rPr>
+          <w:rStyle w:val="VerbatimChar"/>
+        </w:rPr>
+        <w:t xml:space="preserve">##  5 people      302</w:t>
+      </w:r>
+      <w:r>
+        <w:br w:type="textWrapping"/>
+      </w:r>
+      <w:r>
+        <w:rPr>
+          <w:rStyle w:val="VerbatimChar"/>
+        </w:rPr>
+        <w:t xml:space="preserve">##  6 news        271</w:t>
+      </w:r>
+      <w:r>
+        <w:br w:type="textWrapping"/>
+      </w:r>
+      <w:r>
+        <w:rPr>
+          <w:rStyle w:val="VerbatimChar"/>
+        </w:rPr>
+        <w:t xml:space="preserve">##  7 president   235</w:t>
+      </w:r>
+      <w:r>
+        <w:br w:type="textWrapping"/>
+      </w:r>
+      <w:r>
+        <w:rPr>
+          <w:rStyle w:val="VerbatimChar"/>
+        </w:rPr>
+        <w:t xml:space="preserve">##  8 fake        234</w:t>
+      </w:r>
+      <w:r>
+        <w:br w:type="textWrapping"/>
+      </w:r>
+      <w:r>
+        <w:rPr>
+          <w:rStyle w:val="VerbatimChar"/>
+        </w:rPr>
+        <w:t xml:space="preserve">##  9 trump       218</w:t>
+      </w:r>
+      <w:r>
+        <w:br w:type="textWrapping"/>
+      </w:r>
+      <w:r>
+        <w:rPr>
+          <w:rStyle w:val="VerbatimChar"/>
+        </w:rPr>
+        <w:t xml:space="preserve">## 10 country     213</w:t>
+      </w:r>
+      <w:r>
+        <w:br w:type="textWrapping"/>
+      </w:r>
+      <w:r>
+        <w:rPr>
+          <w:rStyle w:val="VerbatimChar"/>
+        </w:rPr>
+        <w:t xml:space="preserve">## # ... with 8,111 more rows</w:t>
+      </w:r>
+    </w:p>
+    <w:p>
+      <w:pPr>
+        <w:pStyle w:val="FirstParagraph"/>
+      </w:pPr>
+      <w:r>
+        <w:t xml:space="preserve">Looks better, but we still have a number of terms in there that might not be very useful such as</w:t>
+      </w:r>
+      <w:r>
+        <w:t xml:space="preserve"> </w:t>
+      </w:r>
+      <w:r>
+        <w:t xml:space="preserve">“</w:t>
+      </w:r>
+      <w:r>
+        <w:t xml:space="preserve">https</w:t>
+      </w:r>
+      <w:r>
+        <w:t xml:space="preserve">”</w:t>
+      </w:r>
+      <w:r>
+        <w:t xml:space="preserve"> </w:t>
+      </w:r>
+      <w:r>
+        <w:t xml:space="preserve">or</w:t>
+      </w:r>
+      <w:r>
+        <w:t xml:space="preserve"> </w:t>
+      </w:r>
+      <w:r>
+        <w:t xml:space="preserve">“</w:t>
+      </w:r>
+      <w:r>
+        <w:t xml:space="preserve">t.co</w:t>
+      </w:r>
+      <w:r>
+        <w:t xml:space="preserve">”</w:t>
+      </w:r>
+      <w:r>
+        <w:t xml:space="preserve">, which is an abbreviation used in links shared on twitter. Likewise</w:t>
+      </w:r>
+      <w:r>
+        <w:t xml:space="preserve"> </w:t>
+      </w:r>
+      <w:r>
+        <w:t xml:space="preserve">“</w:t>
+      </w:r>
+      <w:r>
+        <w:t xml:space="preserve">rt</w:t>
+      </w:r>
+      <w:r>
+        <w:t xml:space="preserve">”</w:t>
+      </w:r>
+      <w:r>
+        <w:t xml:space="preserve"> </w:t>
+      </w:r>
+      <w:r>
+        <w:t xml:space="preserve">is an abbreviation for</w:t>
+      </w:r>
+      <w:r>
+        <w:t xml:space="preserve"> </w:t>
+      </w:r>
+      <w:r>
+        <w:t xml:space="preserve">“</w:t>
+      </w:r>
+      <w:r>
+        <w:t xml:space="preserve">retweet,</w:t>
+      </w:r>
+      <w:r>
+        <w:t xml:space="preserve">”</w:t>
+      </w:r>
+      <w:r>
+        <w:t xml:space="preserve"> </w:t>
+      </w:r>
+      <w:r>
+        <w:t xml:space="preserve">and does not thus carry much meaning.</w:t>
+      </w:r>
+    </w:p>
+    <w:p>
+      <w:pPr>
+        <w:pStyle w:val="BodyText"/>
+      </w:pPr>
+      <w:r>
+        <w:t xml:space="preserve">If we wanted to remove these words, we could create a custom list of stop words in the form of a character vector, and use the same</w:t>
+      </w:r>
+      <w:r>
+        <w:t xml:space="preserve"> </w:t>
+      </w:r>
+      <w:r>
+        <w:rPr>
+          <w:rStyle w:val="VerbatimChar"/>
+        </w:rPr>
+        <w:t xml:space="preserve">anti_join</w:t>
+      </w:r>
+      <w:r>
+        <w:t xml:space="preserve"> </w:t>
+      </w:r>
+      <w:r>
+        <w:t xml:space="preserve">function above to remove all words within this custom list.</w:t>
+      </w:r>
+    </w:p>
+    <w:p>
+      <w:pPr>
+        <w:pStyle w:val="BodyText"/>
+      </w:pPr>
+      <w:r>
+        <w:rPr>
+          <w:b/>
+        </w:rPr>
+        <w:t xml:space="preserve">Punctuation</w:t>
+      </w:r>
+    </w:p>
+    <w:p>
+      <w:pPr>
+        <w:pStyle w:val="BodyText"/>
+      </w:pPr>
+      <w:r>
+        <w:t xml:space="preserve">Another common step in pre-processing text is to remove all punctuation marks. This is generally considered important, since to an algorithm the punctuation mark</w:t>
+      </w:r>
+      <w:r>
+        <w:t xml:space="preserve"> </w:t>
+      </w:r>
+      <w:r>
+        <w:t xml:space="preserve">“</w:t>
+      </w:r>
+      <w:r>
+        <w:t xml:space="preserve">,</w:t>
+      </w:r>
+      <w:r>
+        <w:t xml:space="preserve">”</w:t>
+      </w:r>
+      <w:r>
+        <w:t xml:space="preserve"> </w:t>
+      </w:r>
+      <w:r>
+        <w:t xml:space="preserve">will assume a unique numeric identity just like the term</w:t>
+      </w:r>
+      <w:r>
+        <w:t xml:space="preserve"> </w:t>
+      </w:r>
+      <w:r>
+        <w:t xml:space="preserve">“</w:t>
+      </w:r>
+      <w:r>
+        <w:t xml:space="preserve">economy.</w:t>
+      </w:r>
+      <w:r>
+        <w:t xml:space="preserve">”</w:t>
+      </w:r>
+      <w:r>
+        <w:t xml:space="preserve"> </w:t>
+      </w:r>
+      <w:r>
+        <w:t xml:space="preserve">It is often therefore advisable to remove punctuation marks in an automated text analysis, but there are also a number of cases where this can be problematic. Consider the phrase,</w:t>
+      </w:r>
+      <w:r>
+        <w:t xml:space="preserve"> </w:t>
+      </w:r>
+      <w:r>
+        <w:t xml:space="preserve">“</w:t>
+      </w:r>
+      <w:r>
+        <w:t xml:space="preserve">Let’s eat, Grandpa</w:t>
+      </w:r>
+      <w:r>
+        <w:t xml:space="preserve">”</w:t>
+      </w:r>
+      <w:r>
+        <w:t xml:space="preserve"> </w:t>
+      </w:r>
+      <w:r>
+        <w:t xml:space="preserve">vs.</w:t>
+      </w:r>
+      <w:r>
+        <w:t xml:space="preserve"> </w:t>
+      </w:r>
+      <w:r>
+        <w:t xml:space="preserve">“</w:t>
+      </w:r>
+      <w:r>
+        <w:t xml:space="preserve">Lets eat Grandpa.</w:t>
+      </w:r>
+      <w:r>
+        <w:t xml:space="preserve">”</w:t>
+      </w:r>
+    </w:p>
+    <w:p>
+      <w:pPr>
+        <w:pStyle w:val="BodyText"/>
+      </w:pPr>
+      <w:r>
+        <w:t xml:space="preserve">To remove punctuation marks within a</w:t>
+      </w:r>
+      <w:r>
+        <w:t xml:space="preserve"> </w:t>
+      </w:r>
+      <w:r>
+        <w:rPr>
+          <w:rStyle w:val="VerbatimChar"/>
+        </w:rPr>
+        <w:t xml:space="preserve">Corpus</w:t>
+      </w:r>
+      <w:r>
+        <w:t xml:space="preserve"> </w:t>
+      </w:r>
+      <w:r>
+        <w:t xml:space="preserve">object, we use this code:</w:t>
+      </w:r>
+    </w:p>
+    <w:p>
+      <w:pPr>
+        <w:pStyle w:val="SourceCode"/>
+      </w:pPr>
+      <w:r>
+        <w:rPr>
+          <w:rStyle w:val="NormalTok"/>
+        </w:rPr>
+        <w:t xml:space="preserve">trump_corpus &lt;-</w:t>
+      </w:r>
+      <w:r>
+        <w:rPr>
+          <w:rStyle w:val="StringTok"/>
+        </w:rPr>
+        <w:t xml:space="preserve"> </w:t>
+      </w:r>
+      <w:r>
+        <w:rPr>
+          <w:rStyle w:val="KeywordTok"/>
+        </w:rPr>
+        <w:t xml:space="preserve">tm_map</w:t>
+      </w:r>
+      <w:r>
+        <w:rPr>
+          <w:rStyle w:val="NormalTok"/>
+        </w:rPr>
+        <w:t xml:space="preserve">(trump_corpus, </w:t>
+      </w:r>
+      <w:r>
+        <w:rPr>
+          <w:rStyle w:val="KeywordTok"/>
+        </w:rPr>
+        <w:t xml:space="preserve">content_transformer</w:t>
+      </w:r>
+      <w:r>
+        <w:rPr>
+          <w:rStyle w:val="NormalTok"/>
+        </w:rPr>
+        <w:t xml:space="preserve">(removePunctuation))</w:t>
+      </w:r>
+    </w:p>
+    <w:p>
+      <w:pPr>
+        <w:pStyle w:val="FirstParagraph"/>
+      </w:pPr>
+      <w:r>
+        <w:t xml:space="preserve">An advantage of</w:t>
       </w:r>
       <w:r>
         <w:t xml:space="preserve"> </w:t>
@@ -2626,7 +3162,49 @@
         <w:t xml:space="preserve"> </w:t>
       </w:r>
       <w:r>
-        <w:t xml:space="preserve">we can remove stopwords as follows:</w:t>
+        <w:t xml:space="preserve">is that it removes punctuation automatically.</w:t>
+      </w:r>
+    </w:p>
+    <w:p>
+      <w:pPr>
+        <w:pStyle w:val="BodyText"/>
+      </w:pPr>
+      <w:r>
+        <w:rPr>
+          <w:b/>
+        </w:rPr>
+        <w:t xml:space="preserve">Removing Numbers</w:t>
+      </w:r>
+    </w:p>
+    <w:p>
+      <w:pPr>
+        <w:pStyle w:val="BodyText"/>
+      </w:pPr>
+      <w:r>
+        <w:t xml:space="preserve">In many texts, numbers can carry significant meaning. Consider, for example, a text about the 4th of July. On the other hand, many numbers add little to the meaning of a text, and so it has become commonplace in the field of natural language processing to remove them from an analysis.</w:t>
+      </w:r>
+    </w:p>
+    <w:p>
+      <w:pPr>
+        <w:pStyle w:val="BodyText"/>
+      </w:pPr>
+      <w:r>
+        <w:t xml:space="preserve">One can remove numbers from a</w:t>
+      </w:r>
+      <w:r>
+        <w:t xml:space="preserve"> </w:t>
+      </w:r>
+      <w:r>
+        <w:rPr>
+          <w:rStyle w:val="VerbatimChar"/>
+        </w:rPr>
+        <w:t xml:space="preserve">Corpus</w:t>
+      </w:r>
+      <w:r>
+        <w:t xml:space="preserve"> </w:t>
+      </w:r>
+      <w:r>
+        <w:t xml:space="preserve">object as follows:</w:t>
       </w:r>
     </w:p>
     <w:p>
@@ -2637,13 +3215,131 @@
         <w:rPr>
           <w:rStyle w:val="NormalTok"/>
         </w:rPr>
+        <w:t xml:space="preserve">trump_corpus &lt;-</w:t>
+      </w:r>
+      <w:r>
+        <w:rPr>
+          <w:rStyle w:val="StringTok"/>
+        </w:rPr>
         <w:t xml:space="preserve"> </w:t>
       </w:r>
       <w:r>
         <w:rPr>
           <w:rStyle w:val="KeywordTok"/>
         </w:rPr>
-        <w:t xml:space="preserve">data</w:t>
+        <w:t xml:space="preserve">tm_map</w:t>
+      </w:r>
+      <w:r>
+        <w:rPr>
+          <w:rStyle w:val="NormalTok"/>
+        </w:rPr>
+        <w:t xml:space="preserve">(trump_corpus, </w:t>
+      </w:r>
+      <w:r>
+        <w:rPr>
+          <w:rStyle w:val="KeywordTok"/>
+        </w:rPr>
+        <w:t xml:space="preserve">content_transformer</w:t>
+      </w:r>
+      <w:r>
+        <w:rPr>
+          <w:rStyle w:val="NormalTok"/>
+        </w:rPr>
+        <w:t xml:space="preserve">(removeNumbers))</w:t>
+      </w:r>
+    </w:p>
+    <w:p>
+      <w:pPr>
+        <w:pStyle w:val="FirstParagraph"/>
+      </w:pPr>
+      <w:r>
+        <w:t xml:space="preserve">This is also very easy in</w:t>
+      </w:r>
+      <w:r>
+        <w:t xml:space="preserve"> </w:t>
+      </w:r>
+      <w:r>
+        <w:rPr>
+          <w:rStyle w:val="VerbatimChar"/>
+        </w:rPr>
+        <w:t xml:space="preserve">tidytext</w:t>
+      </w:r>
+      <w:r>
+        <w:t xml:space="preserve"> </w:t>
+      </w:r>
+      <w:r>
+        <w:t xml:space="preserve">using basic</w:t>
+      </w:r>
+      <w:r>
+        <w:t xml:space="preserve"> </w:t>
+      </w:r>
+      <w:r>
+        <w:rPr>
+          <w:rStyle w:val="VerbatimChar"/>
+        </w:rPr>
+        <w:t xml:space="preserve">grep</w:t>
+      </w:r>
+      <w:r>
+        <w:t xml:space="preserve"> </w:t>
+      </w:r>
+      <w:r>
+        <w:t xml:space="preserve">commands (note the</w:t>
+      </w:r>
+      <w:r>
+        <w:t xml:space="preserve"> </w:t>
+      </w:r>
+      <w:r>
+        <w:rPr>
+          <w:rStyle w:val="VerbatimChar"/>
+        </w:rPr>
+        <w:t xml:space="preserve">"\\b\\d+\\b"</w:t>
+      </w:r>
+      <w:r>
+        <w:t xml:space="preserve"> </w:t>
+      </w:r>
+      <w:r>
+        <w:t xml:space="preserve">text here tells R to remove all numeric digits and the</w:t>
+      </w:r>
+      <w:r>
+        <w:t xml:space="preserve"> </w:t>
+      </w:r>
+      <w:r>
+        <w:t xml:space="preserve">‘</w:t>
+      </w:r>
+      <w:r>
+        <w:t xml:space="preserve">-</w:t>
+      </w:r>
+      <w:r>
+        <w:t xml:space="preserve">’</w:t>
+      </w:r>
+      <w:r>
+        <w:t xml:space="preserve"> </w:t>
+      </w:r>
+      <w:r>
+        <w:t xml:space="preserve">sign means grep excludes them rather than includes them):</w:t>
+      </w:r>
+    </w:p>
+    <w:p>
+      <w:pPr>
+        <w:pStyle w:val="SourceCode"/>
+      </w:pPr>
+      <w:r>
+        <w:rPr>
+          <w:rStyle w:val="NormalTok"/>
+        </w:rPr>
+        <w:t xml:space="preserve">tidy_trump_tweets&lt;-tidy_trump_tweets[</w:t>
+      </w:r>
+      <w:r>
+        <w:rPr>
+          <w:rStyle w:val="OperatorTok"/>
+        </w:rPr>
+        <w:t xml:space="preserve">-</w:t>
+      </w:r>
+      <w:r>
+        <w:rPr>
+          <w:rStyle w:val="KeywordTok"/>
+        </w:rPr>
+        <w:t xml:space="preserve">grep</w:t>
       </w:r>
       <w:r>
         <w:rPr>
@@ -2655,49 +3351,199 @@
         <w:rPr>
           <w:rStyle w:val="StringTok"/>
         </w:rPr>
-        <w:t xml:space="preserve">"stop_words"</w:t>
-      </w:r>
-      <w:r>
-        <w:rPr>
-          <w:rStyle w:val="NormalTok"/>
-        </w:rPr>
-        <w:t xml:space="preserve">)</w:t>
-      </w:r>
-      <w:r>
-        <w:br w:type="textWrapping"/>
-      </w:r>
-      <w:r>
-        <w:rPr>
-          <w:rStyle w:val="NormalTok"/>
-        </w:rPr>
-        <w:t xml:space="preserve">    tidy_trump_tweets&lt;-tidy_trump_tweets </w:t>
+        <w:t xml:space="preserve">"</w:t>
+      </w:r>
+      <w:r>
+        <w:rPr>
+          <w:rStyle w:val="CharTok"/>
+        </w:rPr>
+        <w:t xml:space="preserve">\\</w:t>
+      </w:r>
+      <w:r>
+        <w:rPr>
+          <w:rStyle w:val="StringTok"/>
+        </w:rPr>
+        <w:t xml:space="preserve">b</w:t>
+      </w:r>
+      <w:r>
+        <w:rPr>
+          <w:rStyle w:val="CharTok"/>
+        </w:rPr>
+        <w:t xml:space="preserve">\\</w:t>
+      </w:r>
+      <w:r>
+        <w:rPr>
+          <w:rStyle w:val="StringTok"/>
+        </w:rPr>
+        <w:t xml:space="preserve">d+</w:t>
+      </w:r>
+      <w:r>
+        <w:rPr>
+          <w:rStyle w:val="CharTok"/>
+        </w:rPr>
+        <w:t xml:space="preserve">\\</w:t>
+      </w:r>
+      <w:r>
+        <w:rPr>
+          <w:rStyle w:val="StringTok"/>
+        </w:rPr>
+        <w:t xml:space="preserve">b"</w:t>
+      </w:r>
+      <w:r>
+        <w:rPr>
+          <w:rStyle w:val="NormalTok"/>
+        </w:rPr>
+        <w:t xml:space="preserve">, tidy_trump_tweets</w:t>
       </w:r>
       <w:r>
         <w:rPr>
           <w:rStyle w:val="OperatorTok"/>
         </w:rPr>
-        <w:t xml:space="preserve">%&gt;%</w:t>
-      </w:r>
-      <w:r>
-        <w:br w:type="textWrapping"/>
-      </w:r>
-      <w:r>
-        <w:rPr>
-          <w:rStyle w:val="StringTok"/>
-        </w:rPr>
-        <w:t xml:space="preserve">      </w:t>
+        <w:t xml:space="preserve">$</w:t>
+      </w:r>
+      <w:r>
+        <w:rPr>
+          <w:rStyle w:val="NormalTok"/>
+        </w:rPr>
+        <w:t xml:space="preserve">word),]</w:t>
+      </w:r>
+    </w:p>
+    <w:p>
+      <w:pPr>
+        <w:pStyle w:val="FirstParagraph"/>
+      </w:pPr>
+      <w:r>
+        <w:rPr>
+          <w:b/>
+        </w:rPr>
+        <w:t xml:space="preserve">Word Case</w:t>
+      </w:r>
+    </w:p>
+    <w:p>
+      <w:pPr>
+        <w:pStyle w:val="BodyText"/>
+      </w:pPr>
+      <w:r>
+        <w:t xml:space="preserve">There are also several less obvious issues in text-preprocessing. For example, do we want</w:t>
+      </w:r>
+      <w:r>
+        <w:t xml:space="preserve"> </w:t>
+      </w:r>
+      <w:r>
+        <w:t xml:space="preserve">“</w:t>
+      </w:r>
+      <w:r>
+        <w:t xml:space="preserve">Economy</w:t>
+      </w:r>
+      <w:r>
+        <w:t xml:space="preserve">”</w:t>
+      </w:r>
+      <w:r>
+        <w:t xml:space="preserve"> </w:t>
+      </w:r>
+      <w:r>
+        <w:t xml:space="preserve">to be counted as a different word than</w:t>
+      </w:r>
+      <w:r>
+        <w:t xml:space="preserve"> </w:t>
+      </w:r>
+      <w:r>
+        <w:t xml:space="preserve">“</w:t>
+      </w:r>
+      <w:r>
+        <w:t xml:space="preserve">economy</w:t>
+      </w:r>
+      <w:r>
+        <w:t xml:space="preserve">”</w:t>
+      </w:r>
+      <w:r>
+        <w:t xml:space="preserve">? Probably. What about</w:t>
+      </w:r>
+      <w:r>
+        <w:t xml:space="preserve"> </w:t>
+      </w:r>
+      <w:r>
+        <w:t xml:space="preserve">“</w:t>
+      </w:r>
+      <w:r>
+        <w:t xml:space="preserve">God</w:t>
+      </w:r>
+      <w:r>
+        <w:t xml:space="preserve">”</w:t>
+      </w:r>
+      <w:r>
+        <w:t xml:space="preserve">, and</w:t>
+      </w:r>
+      <w:r>
+        <w:t xml:space="preserve"> </w:t>
+      </w:r>
+      <w:r>
+        <w:t xml:space="preserve">“</w:t>
+      </w:r>
+      <w:r>
+        <w:t xml:space="preserve">god</w:t>
+      </w:r>
+      <w:r>
+        <w:t xml:space="preserve">”</w:t>
+      </w:r>
+      <w:r>
+        <w:t xml:space="preserve">? That one is much less straightforward. Nevertheless, it has become commonplace to force all text into lower case in quantitative text analysis. Here’s how to do it with a</w:t>
+      </w:r>
+      <w:r>
+        <w:t xml:space="preserve"> </w:t>
+      </w:r>
+      <w:r>
+        <w:rPr>
+          <w:rStyle w:val="VerbatimChar"/>
+        </w:rPr>
+        <w:t xml:space="preserve">Corpus</w:t>
+      </w:r>
+      <w:r>
+        <w:t xml:space="preserve"> </w:t>
+      </w:r>
+      <w:r>
+        <w:t xml:space="preserve">object:</w:t>
+      </w:r>
+    </w:p>
+    <w:p>
+      <w:pPr>
+        <w:pStyle w:val="SourceCode"/>
+      </w:pPr>
+      <w:r>
+        <w:rPr>
+          <w:rStyle w:val="NormalTok"/>
+        </w:rPr>
+        <w:t xml:space="preserve">trump_corpus &lt;-</w:t>
+      </w:r>
+      <w:r>
+        <w:rPr>
+          <w:rStyle w:val="StringTok"/>
+        </w:rPr>
+        <w:t xml:space="preserve"> </w:t>
       </w:r>
       <w:r>
         <w:rPr>
           <w:rStyle w:val="KeywordTok"/>
         </w:rPr>
-        <w:t xml:space="preserve">anti_join</w:t>
-      </w:r>
-      <w:r>
-        <w:rPr>
-          <w:rStyle w:val="NormalTok"/>
-        </w:rPr>
-        <w:t xml:space="preserve">(stop_words)</w:t>
+        <w:t xml:space="preserve">tm_map</w:t>
+      </w:r>
+      <w:r>
+        <w:rPr>
+          <w:rStyle w:val="NormalTok"/>
+        </w:rPr>
+        <w:t xml:space="preserve">(trump_corpus,  </w:t>
+      </w:r>
+      <w:r>
+        <w:rPr>
+          <w:rStyle w:val="KeywordTok"/>
+        </w:rPr>
+        <w:t xml:space="preserve">content_transformer</w:t>
+      </w:r>
+      <w:r>
+        <w:rPr>
+          <w:rStyle w:val="NormalTok"/>
+        </w:rPr>
+        <w:t xml:space="preserve">(tolower)) </w:t>
       </w:r>
     </w:p>
     <w:p>
@@ -2705,7 +3551,74 @@
         <w:pStyle w:val="FirstParagraph"/>
       </w:pPr>
       <w:r>
-        <w:t xml:space="preserve">And now we can repeat the count of top words above:</w:t>
+        <w:t xml:space="preserve">Once again</w:t>
+      </w:r>
+      <w:r>
+        <w:t xml:space="preserve"> </w:t>
+      </w:r>
+      <w:r>
+        <w:rPr>
+          <w:rStyle w:val="VerbatimChar"/>
+        </w:rPr>
+        <w:t xml:space="preserve">tidytext</w:t>
+      </w:r>
+      <w:r>
+        <w:t xml:space="preserve"> </w:t>
+      </w:r>
+      <w:r>
+        <w:t xml:space="preserve">automatically makes all words lower case.</w:t>
+      </w:r>
+    </w:p>
+    <w:p>
+      <w:pPr>
+        <w:pStyle w:val="BodyText"/>
+      </w:pPr>
+      <w:r>
+        <w:rPr>
+          <w:b/>
+        </w:rPr>
+        <w:t xml:space="preserve">Removing whitespaces</w:t>
+      </w:r>
+    </w:p>
+    <w:p>
+      <w:pPr>
+        <w:pStyle w:val="BodyText"/>
+      </w:pPr>
+      <w:r>
+        <w:t xml:space="preserve">Often, a single white space or group of whitespaces can also be considered to be a</w:t>
+      </w:r>
+      <w:r>
+        <w:t xml:space="preserve"> </w:t>
+      </w:r>
+      <w:r>
+        <w:t xml:space="preserve">“</w:t>
+      </w:r>
+      <w:r>
+        <w:t xml:space="preserve">word</w:t>
+      </w:r>
+      <w:r>
+        <w:t xml:space="preserve">”</w:t>
+      </w:r>
+      <w:r>
+        <w:t xml:space="preserve"> </w:t>
+      </w:r>
+      <w:r>
+        <w:t xml:space="preserve">within a corpus. To prevent this, do the following with a</w:t>
+      </w:r>
+      <w:r>
+        <w:t xml:space="preserve"> </w:t>
+      </w:r>
+      <w:r>
+        <w:rPr>
+          <w:rStyle w:val="VerbatimChar"/>
+        </w:rPr>
+        <w:t xml:space="preserve">Corpus</w:t>
+      </w:r>
+      <w:r>
+        <w:t xml:space="preserve"> </w:t>
+      </w:r>
+      <w:r>
+        <w:t xml:space="preserve">object:</w:t>
       </w:r>
     </w:p>
     <w:p>
@@ -2716,1030 +3629,37 @@
         <w:rPr>
           <w:rStyle w:val="NormalTok"/>
         </w:rPr>
-        <w:t xml:space="preserve">tidy_trump_tweets </w:t>
-      </w:r>
-      <w:r>
-        <w:rPr>
-          <w:rStyle w:val="OperatorTok"/>
-        </w:rPr>
-        <w:t xml:space="preserve">%&gt;%</w:t>
-      </w:r>
-      <w:r>
-        <w:br w:type="textWrapping"/>
-      </w:r>
-      <w:r>
-        <w:rPr>
-          <w:rStyle w:val="StringTok"/>
-        </w:rPr>
-        <w:t xml:space="preserve">  </w:t>
+        <w:t xml:space="preserve">trump_corpus &lt;-</w:t>
+      </w:r>
+      <w:r>
+        <w:rPr>
+          <w:rStyle w:val="StringTok"/>
+        </w:rPr>
+        <w:t xml:space="preserve"> </w:t>
       </w:r>
       <w:r>
         <w:rPr>
           <w:rStyle w:val="KeywordTok"/>
         </w:rPr>
-        <w:t xml:space="preserve">count</w:t>
-      </w:r>
-      <w:r>
-        <w:rPr>
-          <w:rStyle w:val="NormalTok"/>
-        </w:rPr>
-        <w:t xml:space="preserve">(word) </w:t>
-      </w:r>
-      <w:r>
-        <w:rPr>
-          <w:rStyle w:val="OperatorTok"/>
-        </w:rPr>
-        <w:t xml:space="preserve">%&gt;%</w:t>
-      </w:r>
-      <w:r>
-        <w:br w:type="textWrapping"/>
-      </w:r>
-      <w:r>
-        <w:rPr>
-          <w:rStyle w:val="StringTok"/>
-        </w:rPr>
-        <w:t xml:space="preserve">    </w:t>
+        <w:t xml:space="preserve">tm_map</w:t>
+      </w:r>
+      <w:r>
+        <w:rPr>
+          <w:rStyle w:val="NormalTok"/>
+        </w:rPr>
+        <w:t xml:space="preserve">(trump_corpus, </w:t>
       </w:r>
       <w:r>
         <w:rPr>
           <w:rStyle w:val="KeywordTok"/>
         </w:rPr>
-        <w:t xml:space="preserve">arrange</w:t>
-      </w:r>
-      <w:r>
-        <w:rPr>
-          <w:rStyle w:val="NormalTok"/>
-        </w:rPr>
-        <w:t xml:space="preserve">(</w:t>
-      </w:r>
-      <w:r>
-        <w:rPr>
-          <w:rStyle w:val="KeywordTok"/>
-        </w:rPr>
-        <w:t xml:space="preserve">desc</w:t>
-      </w:r>
-      <w:r>
-        <w:rPr>
-          <w:rStyle w:val="NormalTok"/>
-        </w:rPr>
-        <w:t xml:space="preserve">(n))</w:t>
-      </w:r>
-    </w:p>
-    <w:p>
-      <w:pPr>
-        <w:pStyle w:val="SourceCode"/>
-      </w:pPr>
-      <w:r>
-        <w:rPr>
-          <w:rStyle w:val="VerbatimChar"/>
-        </w:rPr>
-        <w:t xml:space="preserve">## # A tibble: 8,121 x 2</w:t>
-      </w:r>
-      <w:r>
-        <w:br w:type="textWrapping"/>
-      </w:r>
-      <w:r>
-        <w:rPr>
-          <w:rStyle w:val="VerbatimChar"/>
-        </w:rPr>
-        <w:t xml:space="preserve">##    word          n</w:t>
-      </w:r>
-      <w:r>
-        <w:br w:type="textWrapping"/>
-      </w:r>
-      <w:r>
-        <w:rPr>
-          <w:rStyle w:val="VerbatimChar"/>
-        </w:rPr>
-        <w:t xml:space="preserve">##    &lt;chr&gt;     &lt;int&gt;</w:t>
-      </w:r>
-      <w:r>
-        <w:br w:type="textWrapping"/>
-      </w:r>
-      <w:r>
-        <w:rPr>
-          <w:rStyle w:val="VerbatimChar"/>
-        </w:rPr>
-        <w:t xml:space="preserve">##  1 https      1281</w:t>
-      </w:r>
-      <w:r>
-        <w:br w:type="textWrapping"/>
-      </w:r>
-      <w:r>
-        <w:rPr>
-          <w:rStyle w:val="VerbatimChar"/>
-        </w:rPr>
-        <w:t xml:space="preserve">##  2 t.co       1258</w:t>
-      </w:r>
-      <w:r>
-        <w:br w:type="textWrapping"/>
-      </w:r>
-      <w:r>
-        <w:rPr>
-          <w:rStyle w:val="VerbatimChar"/>
-        </w:rPr>
-        <w:t xml:space="preserve">##  3 amp         562</w:t>
-      </w:r>
-      <w:r>
-        <w:br w:type="textWrapping"/>
-      </w:r>
-      <w:r>
-        <w:rPr>
-          <w:rStyle w:val="VerbatimChar"/>
-        </w:rPr>
-        <w:t xml:space="preserve">##  4 rt          351</w:t>
-      </w:r>
-      <w:r>
-        <w:br w:type="textWrapping"/>
-      </w:r>
-      <w:r>
-        <w:rPr>
-          <w:rStyle w:val="VerbatimChar"/>
-        </w:rPr>
-        <w:t xml:space="preserve">##  5 people      302</w:t>
-      </w:r>
-      <w:r>
-        <w:br w:type="textWrapping"/>
-      </w:r>
-      <w:r>
-        <w:rPr>
-          <w:rStyle w:val="VerbatimChar"/>
-        </w:rPr>
-        <w:t xml:space="preserve">##  6 news        271</w:t>
-      </w:r>
-      <w:r>
-        <w:br w:type="textWrapping"/>
-      </w:r>
-      <w:r>
-        <w:rPr>
-          <w:rStyle w:val="VerbatimChar"/>
-        </w:rPr>
-        <w:t xml:space="preserve">##  7 president   235</w:t>
-      </w:r>
-      <w:r>
-        <w:br w:type="textWrapping"/>
-      </w:r>
-      <w:r>
-        <w:rPr>
-          <w:rStyle w:val="VerbatimChar"/>
-        </w:rPr>
-        <w:t xml:space="preserve">##  8 fake        234</w:t>
-      </w:r>
-      <w:r>
-        <w:br w:type="textWrapping"/>
-      </w:r>
-      <w:r>
-        <w:rPr>
-          <w:rStyle w:val="VerbatimChar"/>
-        </w:rPr>
-        <w:t xml:space="preserve">##  9 trump       218</w:t>
-      </w:r>
-      <w:r>
-        <w:br w:type="textWrapping"/>
-      </w:r>
-      <w:r>
-        <w:rPr>
-          <w:rStyle w:val="VerbatimChar"/>
-        </w:rPr>
-        <w:t xml:space="preserve">## 10 country     213</w:t>
-      </w:r>
-      <w:r>
-        <w:br w:type="textWrapping"/>
-      </w:r>
-      <w:r>
-        <w:rPr>
-          <w:rStyle w:val="VerbatimChar"/>
-        </w:rPr>
-        <w:t xml:space="preserve">## # ... with 8,111 more rows</w:t>
-      </w:r>
-    </w:p>
-    <w:p>
-      <w:pPr>
-        <w:pStyle w:val="FirstParagraph"/>
-      </w:pPr>
-      <w:r>
-        <w:t xml:space="preserve">Looks better, but we still have a number of terms in there that might not be very useful such as</w:t>
-      </w:r>
-      <w:r>
-        <w:t xml:space="preserve"> </w:t>
-      </w:r>
-      <w:r>
-        <w:t xml:space="preserve">“</w:t>
-      </w:r>
-      <w:r>
-        <w:t xml:space="preserve">https</w:t>
-      </w:r>
-      <w:r>
-        <w:t xml:space="preserve">”</w:t>
-      </w:r>
-      <w:r>
-        <w:t xml:space="preserve"> </w:t>
-      </w:r>
-      <w:r>
-        <w:t xml:space="preserve">or</w:t>
-      </w:r>
-      <w:r>
-        <w:t xml:space="preserve"> </w:t>
-      </w:r>
-      <w:r>
-        <w:t xml:space="preserve">“</w:t>
-      </w:r>
-      <w:r>
-        <w:t xml:space="preserve">t.co</w:t>
-      </w:r>
-      <w:r>
-        <w:t xml:space="preserve">”</w:t>
-      </w:r>
-      <w:r>
-        <w:t xml:space="preserve">, which is an abbreviation used in links shared on twitter. Likewise</w:t>
-      </w:r>
-      <w:r>
-        <w:t xml:space="preserve"> </w:t>
-      </w:r>
-      <w:r>
-        <w:t xml:space="preserve">“</w:t>
-      </w:r>
-      <w:r>
-        <w:t xml:space="preserve">rt</w:t>
-      </w:r>
-      <w:r>
-        <w:t xml:space="preserve">”</w:t>
-      </w:r>
-      <w:r>
-        <w:t xml:space="preserve"> </w:t>
-      </w:r>
-      <w:r>
-        <w:t xml:space="preserve">is an abbreviation for</w:t>
-      </w:r>
-      <w:r>
-        <w:t xml:space="preserve"> </w:t>
-      </w:r>
-      <w:r>
-        <w:t xml:space="preserve">“</w:t>
-      </w:r>
-      <w:r>
-        <w:t xml:space="preserve">retweet,</w:t>
-      </w:r>
-      <w:r>
-        <w:t xml:space="preserve">”</w:t>
-      </w:r>
-      <w:r>
-        <w:t xml:space="preserve"> </w:t>
-      </w:r>
-      <w:r>
-        <w:t xml:space="preserve">and does not thus carry much meaning.</w:t>
-      </w:r>
-    </w:p>
-    <w:p>
-      <w:pPr>
-        <w:pStyle w:val="BodyText"/>
-      </w:pPr>
-      <w:r>
-        <w:t xml:space="preserve">If we wanted to remove these words, we could create a custom list of stop words in the form of a character vector, and use the same</w:t>
-      </w:r>
-      <w:r>
-        <w:t xml:space="preserve"> </w:t>
-      </w:r>
-      <w:r>
-        <w:rPr>
-          <w:rStyle w:val="VerbatimChar"/>
-        </w:rPr>
-        <w:t xml:space="preserve">anti_join</w:t>
-      </w:r>
-      <w:r>
-        <w:t xml:space="preserve"> </w:t>
-      </w:r>
-      <w:r>
-        <w:t xml:space="preserve">function above to remove all words within this custom list.</w:t>
-      </w:r>
-    </w:p>
-    <w:p>
-      <w:pPr>
-        <w:pStyle w:val="BodyText"/>
-      </w:pPr>
-      <w:r>
-        <w:rPr>
-          <w:b/>
-        </w:rPr>
-        <w:t xml:space="preserve">Punctuation</w:t>
-      </w:r>
-    </w:p>
-    <w:p>
-      <w:pPr>
-        <w:pStyle w:val="BodyText"/>
-      </w:pPr>
-      <w:r>
-        <w:t xml:space="preserve">Another common step in pre-processing text is to remove all punctuation marks. This is generally considered important, since to an algorithm the punctuation mark</w:t>
-      </w:r>
-      <w:r>
-        <w:t xml:space="preserve"> </w:t>
-      </w:r>
-      <w:r>
-        <w:t xml:space="preserve">“</w:t>
-      </w:r>
-      <w:r>
-        <w:t xml:space="preserve">,</w:t>
-      </w:r>
-      <w:r>
-        <w:t xml:space="preserve">”</w:t>
-      </w:r>
-      <w:r>
-        <w:t xml:space="preserve"> </w:t>
-      </w:r>
-      <w:r>
-        <w:t xml:space="preserve">will assume a unique numeric identity just like the term</w:t>
-      </w:r>
-      <w:r>
-        <w:t xml:space="preserve"> </w:t>
-      </w:r>
-      <w:r>
-        <w:t xml:space="preserve">“</w:t>
-      </w:r>
-      <w:r>
-        <w:t xml:space="preserve">economy.</w:t>
-      </w:r>
-      <w:r>
-        <w:t xml:space="preserve">”</w:t>
-      </w:r>
-      <w:r>
-        <w:t xml:space="preserve"> </w:t>
-      </w:r>
-      <w:r>
-        <w:t xml:space="preserve">It is often therefore advisable to remove punctuation marks in an automated text analysis, but there are also a number of cases where this can be problematic. Consider the phrase,</w:t>
-      </w:r>
-      <w:r>
-        <w:t xml:space="preserve"> </w:t>
-      </w:r>
-      <w:r>
-        <w:t xml:space="preserve">“</w:t>
-      </w:r>
-      <w:r>
-        <w:t xml:space="preserve">Let’s eat, Grandpa</w:t>
-      </w:r>
-      <w:r>
-        <w:t xml:space="preserve">”</w:t>
-      </w:r>
-      <w:r>
-        <w:t xml:space="preserve"> </w:t>
-      </w:r>
-      <w:r>
-        <w:t xml:space="preserve">vs.</w:t>
-      </w:r>
-      <w:r>
-        <w:t xml:space="preserve"> </w:t>
-      </w:r>
-      <w:r>
-        <w:t xml:space="preserve">“</w:t>
-      </w:r>
-      <w:r>
-        <w:t xml:space="preserve">Lets eat Grandpa.</w:t>
-      </w:r>
-      <w:r>
-        <w:t xml:space="preserve">”</w:t>
-      </w:r>
-    </w:p>
-    <w:p>
-      <w:pPr>
-        <w:pStyle w:val="BodyText"/>
-      </w:pPr>
-      <w:r>
-        <w:t xml:space="preserve">To remove punctuation marks within a</w:t>
-      </w:r>
-      <w:r>
-        <w:t xml:space="preserve"> </w:t>
-      </w:r>
-      <w:r>
-        <w:rPr>
-          <w:rStyle w:val="VerbatimChar"/>
-        </w:rPr>
-        <w:t xml:space="preserve">Corpus</w:t>
-      </w:r>
-      <w:r>
-        <w:t xml:space="preserve"> </w:t>
-      </w:r>
-      <w:r>
-        <w:t xml:space="preserve">object, we use this code:</w:t>
-      </w:r>
-    </w:p>
-    <w:p>
-      <w:pPr>
-        <w:pStyle w:val="SourceCode"/>
-      </w:pPr>
-      <w:r>
-        <w:rPr>
-          <w:rStyle w:val="NormalTok"/>
-        </w:rPr>
-        <w:t xml:space="preserve">trump_corpus &lt;-</w:t>
-      </w:r>
-      <w:r>
-        <w:rPr>
-          <w:rStyle w:val="StringTok"/>
-        </w:rPr>
-        <w:t xml:space="preserve"> </w:t>
-      </w:r>
-      <w:r>
-        <w:rPr>
-          <w:rStyle w:val="KeywordTok"/>
-        </w:rPr>
-        <w:t xml:space="preserve">tm_map</w:t>
-      </w:r>
-      <w:r>
-        <w:rPr>
-          <w:rStyle w:val="NormalTok"/>
-        </w:rPr>
-        <w:t xml:space="preserve">(trump_corpus, </w:t>
-      </w:r>
-      <w:r>
-        <w:rPr>
-          <w:rStyle w:val="KeywordTok"/>
-        </w:rPr>
         <w:t xml:space="preserve">content_transformer</w:t>
       </w:r>
       <w:r>
         <w:rPr>
           <w:rStyle w:val="NormalTok"/>
         </w:rPr>
-        <w:t xml:space="preserve">(removePunctuation))</w:t>
-      </w:r>
-    </w:p>
-    <w:p>
-      <w:pPr>
-        <w:pStyle w:val="SourceCode"/>
-      </w:pPr>
-      <w:r>
-        <w:rPr>
-          <w:rStyle w:val="VerbatimChar"/>
-        </w:rPr>
-        <w:t xml:space="preserve">## Warning in tm_map.SimpleCorpus(trump_corpus,</w:t>
-      </w:r>
-      <w:r>
-        <w:br w:type="textWrapping"/>
-      </w:r>
-      <w:r>
-        <w:rPr>
-          <w:rStyle w:val="VerbatimChar"/>
-        </w:rPr>
-        <w:t xml:space="preserve">## content_transformer(removePunctuation)): transformation drops documents</w:t>
-      </w:r>
-    </w:p>
-    <w:p>
-      <w:pPr>
-        <w:pStyle w:val="FirstParagraph"/>
-      </w:pPr>
-      <w:r>
-        <w:t xml:space="preserve">An advantage of</w:t>
-      </w:r>
-      <w:r>
-        <w:t xml:space="preserve"> </w:t>
-      </w:r>
-      <w:r>
-        <w:rPr>
-          <w:rStyle w:val="VerbatimChar"/>
-        </w:rPr>
-        <w:t xml:space="preserve">tidytext</w:t>
-      </w:r>
-      <w:r>
-        <w:t xml:space="preserve"> </w:t>
-      </w:r>
-      <w:r>
-        <w:t xml:space="preserve">is that it removes punctuation automatically.</w:t>
-      </w:r>
-    </w:p>
-    <w:p>
-      <w:pPr>
-        <w:pStyle w:val="BodyText"/>
-      </w:pPr>
-      <w:r>
-        <w:rPr>
-          <w:b/>
-        </w:rPr>
-        <w:t xml:space="preserve">Removing Numbers</w:t>
-      </w:r>
-    </w:p>
-    <w:p>
-      <w:pPr>
-        <w:pStyle w:val="BodyText"/>
-      </w:pPr>
-      <w:r>
-        <w:t xml:space="preserve">In many texts, numbers can carry significant meaning. Consider, for example, a text about the 4th of July. On the other hand, many numbers add little to the meaning of a text, and so it has become commonplace in the field of natural language processing to remove them from an analysis.</w:t>
-      </w:r>
-    </w:p>
-    <w:p>
-      <w:pPr>
-        <w:pStyle w:val="BodyText"/>
-      </w:pPr>
-      <w:r>
-        <w:t xml:space="preserve">One can remove numbers from a</w:t>
-      </w:r>
-      <w:r>
-        <w:t xml:space="preserve"> </w:t>
-      </w:r>
-      <w:r>
-        <w:rPr>
-          <w:rStyle w:val="VerbatimChar"/>
-        </w:rPr>
-        <w:t xml:space="preserve">Corpus</w:t>
-      </w:r>
-      <w:r>
-        <w:t xml:space="preserve"> </w:t>
-      </w:r>
-      <w:r>
-        <w:t xml:space="preserve">object as follows:</w:t>
-      </w:r>
-    </w:p>
-    <w:p>
-      <w:pPr>
-        <w:pStyle w:val="SourceCode"/>
-      </w:pPr>
-      <w:r>
-        <w:rPr>
-          <w:rStyle w:val="NormalTok"/>
-        </w:rPr>
-        <w:t xml:space="preserve">trump_corpus &lt;-</w:t>
-      </w:r>
-      <w:r>
-        <w:rPr>
-          <w:rStyle w:val="StringTok"/>
-        </w:rPr>
-        <w:t xml:space="preserve"> </w:t>
-      </w:r>
-      <w:r>
-        <w:rPr>
-          <w:rStyle w:val="KeywordTok"/>
-        </w:rPr>
-        <w:t xml:space="preserve">tm_map</w:t>
-      </w:r>
-      <w:r>
-        <w:rPr>
-          <w:rStyle w:val="NormalTok"/>
-        </w:rPr>
-        <w:t xml:space="preserve">(trump_corpus, </w:t>
-      </w:r>
-      <w:r>
-        <w:rPr>
-          <w:rStyle w:val="KeywordTok"/>
-        </w:rPr>
-        <w:t xml:space="preserve">content_transformer</w:t>
-      </w:r>
-      <w:r>
-        <w:rPr>
-          <w:rStyle w:val="NormalTok"/>
-        </w:rPr>
-        <w:t xml:space="preserve">(removeNumbers))</w:t>
-      </w:r>
-    </w:p>
-    <w:p>
-      <w:pPr>
-        <w:pStyle w:val="SourceCode"/>
-      </w:pPr>
-      <w:r>
-        <w:rPr>
-          <w:rStyle w:val="VerbatimChar"/>
-        </w:rPr>
-        <w:t xml:space="preserve">## Warning in tm_map.SimpleCorpus(trump_corpus,</w:t>
-      </w:r>
-      <w:r>
-        <w:br w:type="textWrapping"/>
-      </w:r>
-      <w:r>
-        <w:rPr>
-          <w:rStyle w:val="VerbatimChar"/>
-        </w:rPr>
-        <w:t xml:space="preserve">## content_transformer(removeNumbers)): transformation drops documents</w:t>
-      </w:r>
-    </w:p>
-    <w:p>
-      <w:pPr>
-        <w:pStyle w:val="FirstParagraph"/>
-      </w:pPr>
-      <w:r>
-        <w:t xml:space="preserve">This is also very easy in</w:t>
-      </w:r>
-      <w:r>
-        <w:t xml:space="preserve"> </w:t>
-      </w:r>
-      <w:r>
-        <w:rPr>
-          <w:rStyle w:val="VerbatimChar"/>
-        </w:rPr>
-        <w:t xml:space="preserve">tidytext</w:t>
-      </w:r>
-      <w:r>
-        <w:t xml:space="preserve"> </w:t>
-      </w:r>
-      <w:r>
-        <w:t xml:space="preserve">using basic</w:t>
-      </w:r>
-      <w:r>
-        <w:t xml:space="preserve"> </w:t>
-      </w:r>
-      <w:r>
-        <w:rPr>
-          <w:rStyle w:val="VerbatimChar"/>
-        </w:rPr>
-        <w:t xml:space="preserve">grep</w:t>
-      </w:r>
-      <w:r>
-        <w:t xml:space="preserve"> </w:t>
-      </w:r>
-      <w:r>
-        <w:t xml:space="preserve">commands (note the</w:t>
-      </w:r>
-      <w:r>
-        <w:t xml:space="preserve"> </w:t>
-      </w:r>
-      <w:r>
-        <w:rPr>
-          <w:rStyle w:val="VerbatimChar"/>
-        </w:rPr>
-        <w:t xml:space="preserve">"\\b\\d+\\b"</w:t>
-      </w:r>
-      <w:r>
-        <w:t xml:space="preserve"> </w:t>
-      </w:r>
-      <w:r>
-        <w:t xml:space="preserve">text here tells R to remove all numeric digits and the</w:t>
-      </w:r>
-      <w:r>
-        <w:t xml:space="preserve"> </w:t>
-      </w:r>
-      <w:r>
-        <w:t xml:space="preserve">‘</w:t>
-      </w:r>
-      <w:r>
-        <w:t xml:space="preserve">-</w:t>
-      </w:r>
-      <w:r>
-        <w:t xml:space="preserve">’</w:t>
-      </w:r>
-      <w:r>
-        <w:t xml:space="preserve"> </w:t>
-      </w:r>
-      <w:r>
-        <w:t xml:space="preserve">sign means grep excludes them rather than includes them):</w:t>
-      </w:r>
-    </w:p>
-    <w:p>
-      <w:pPr>
-        <w:pStyle w:val="SourceCode"/>
-      </w:pPr>
-      <w:r>
-        <w:rPr>
-          <w:rStyle w:val="NormalTok"/>
-        </w:rPr>
-        <w:t xml:space="preserve">tidy_trump_tweets&lt;-tidy_trump_tweets[</w:t>
-      </w:r>
-      <w:r>
-        <w:rPr>
-          <w:rStyle w:val="OperatorTok"/>
-        </w:rPr>
-        <w:t xml:space="preserve">-</w:t>
-      </w:r>
-      <w:r>
-        <w:rPr>
-          <w:rStyle w:val="KeywordTok"/>
-        </w:rPr>
-        <w:t xml:space="preserve">grep</w:t>
-      </w:r>
-      <w:r>
-        <w:rPr>
-          <w:rStyle w:val="NormalTok"/>
-        </w:rPr>
-        <w:t xml:space="preserve">(</w:t>
-      </w:r>
-      <w:r>
-        <w:rPr>
-          <w:rStyle w:val="StringTok"/>
-        </w:rPr>
-        <w:t xml:space="preserve">"</w:t>
-      </w:r>
-      <w:r>
-        <w:rPr>
-          <w:rStyle w:val="CharTok"/>
-        </w:rPr>
-        <w:t xml:space="preserve">\\</w:t>
-      </w:r>
-      <w:r>
-        <w:rPr>
-          <w:rStyle w:val="StringTok"/>
-        </w:rPr>
-        <w:t xml:space="preserve">b</w:t>
-      </w:r>
-      <w:r>
-        <w:rPr>
-          <w:rStyle w:val="CharTok"/>
-        </w:rPr>
-        <w:t xml:space="preserve">\\</w:t>
-      </w:r>
-      <w:r>
-        <w:rPr>
-          <w:rStyle w:val="StringTok"/>
-        </w:rPr>
-        <w:t xml:space="preserve">d+</w:t>
-      </w:r>
-      <w:r>
-        <w:rPr>
-          <w:rStyle w:val="CharTok"/>
-        </w:rPr>
-        <w:t xml:space="preserve">\\</w:t>
-      </w:r>
-      <w:r>
-        <w:rPr>
-          <w:rStyle w:val="StringTok"/>
-        </w:rPr>
-        <w:t xml:space="preserve">b"</w:t>
-      </w:r>
-      <w:r>
-        <w:rPr>
-          <w:rStyle w:val="NormalTok"/>
-        </w:rPr>
-        <w:t xml:space="preserve">, tidy_trump_tweets</w:t>
-      </w:r>
-      <w:r>
-        <w:rPr>
-          <w:rStyle w:val="OperatorTok"/>
-        </w:rPr>
-        <w:t xml:space="preserve">$</w:t>
-      </w:r>
-      <w:r>
-        <w:rPr>
-          <w:rStyle w:val="NormalTok"/>
-        </w:rPr>
-        <w:t xml:space="preserve">word),]</w:t>
-      </w:r>
-    </w:p>
-    <w:p>
-      <w:pPr>
-        <w:pStyle w:val="FirstParagraph"/>
-      </w:pPr>
-      <w:r>
-        <w:rPr>
-          <w:b/>
-        </w:rPr>
-        <w:t xml:space="preserve">Word Case</w:t>
-      </w:r>
-    </w:p>
-    <w:p>
-      <w:pPr>
-        <w:pStyle w:val="BodyText"/>
-      </w:pPr>
-      <w:r>
-        <w:t xml:space="preserve">There are also several less obvious issues in text-preprocessing. For example, do we want</w:t>
-      </w:r>
-      <w:r>
-        <w:t xml:space="preserve"> </w:t>
-      </w:r>
-      <w:r>
-        <w:t xml:space="preserve">“</w:t>
-      </w:r>
-      <w:r>
-        <w:t xml:space="preserve">Economy</w:t>
-      </w:r>
-      <w:r>
-        <w:t xml:space="preserve">”</w:t>
-      </w:r>
-      <w:r>
-        <w:t xml:space="preserve"> </w:t>
-      </w:r>
-      <w:r>
-        <w:t xml:space="preserve">to be counted as a different word than</w:t>
-      </w:r>
-      <w:r>
-        <w:t xml:space="preserve"> </w:t>
-      </w:r>
-      <w:r>
-        <w:t xml:space="preserve">“</w:t>
-      </w:r>
-      <w:r>
-        <w:t xml:space="preserve">economy</w:t>
-      </w:r>
-      <w:r>
-        <w:t xml:space="preserve">”</w:t>
-      </w:r>
-      <w:r>
-        <w:t xml:space="preserve">? Probably. What about</w:t>
-      </w:r>
-      <w:r>
-        <w:t xml:space="preserve"> </w:t>
-      </w:r>
-      <w:r>
-        <w:t xml:space="preserve">“</w:t>
-      </w:r>
-      <w:r>
-        <w:t xml:space="preserve">God</w:t>
-      </w:r>
-      <w:r>
-        <w:t xml:space="preserve">”</w:t>
-      </w:r>
-      <w:r>
-        <w:t xml:space="preserve">, and</w:t>
-      </w:r>
-      <w:r>
-        <w:t xml:space="preserve"> </w:t>
-      </w:r>
-      <w:r>
-        <w:t xml:space="preserve">“</w:t>
-      </w:r>
-      <w:r>
-        <w:t xml:space="preserve">god</w:t>
-      </w:r>
-      <w:r>
-        <w:t xml:space="preserve">”</w:t>
-      </w:r>
-      <w:r>
-        <w:t xml:space="preserve">? That one is much less straightforward. Nevertheless, it has become commonplace to force all text into lower case in quantitative text analysis. Here’s how to do it with a</w:t>
-      </w:r>
-      <w:r>
-        <w:t xml:space="preserve"> </w:t>
-      </w:r>
-      <w:r>
-        <w:rPr>
-          <w:rStyle w:val="VerbatimChar"/>
-        </w:rPr>
-        <w:t xml:space="preserve">Corpus</w:t>
-      </w:r>
-      <w:r>
-        <w:t xml:space="preserve"> </w:t>
-      </w:r>
-      <w:r>
-        <w:t xml:space="preserve">object:</w:t>
-      </w:r>
-    </w:p>
-    <w:p>
-      <w:pPr>
-        <w:pStyle w:val="SourceCode"/>
-      </w:pPr>
-      <w:r>
-        <w:rPr>
-          <w:rStyle w:val="NormalTok"/>
-        </w:rPr>
-        <w:t xml:space="preserve">trump_corpus &lt;-</w:t>
-      </w:r>
-      <w:r>
-        <w:rPr>
-          <w:rStyle w:val="StringTok"/>
-        </w:rPr>
-        <w:t xml:space="preserve"> </w:t>
-      </w:r>
-      <w:r>
-        <w:rPr>
-          <w:rStyle w:val="KeywordTok"/>
-        </w:rPr>
-        <w:t xml:space="preserve">tm_map</w:t>
-      </w:r>
-      <w:r>
-        <w:rPr>
-          <w:rStyle w:val="NormalTok"/>
-        </w:rPr>
-        <w:t xml:space="preserve">(trump_corpus,  </w:t>
-      </w:r>
-      <w:r>
-        <w:rPr>
-          <w:rStyle w:val="KeywordTok"/>
-        </w:rPr>
-        <w:t xml:space="preserve">content_transformer</w:t>
-      </w:r>
-      <w:r>
-        <w:rPr>
-          <w:rStyle w:val="NormalTok"/>
-        </w:rPr>
-        <w:t xml:space="preserve">(tolower)) </w:t>
-      </w:r>
-    </w:p>
-    <w:p>
-      <w:pPr>
-        <w:pStyle w:val="FirstParagraph"/>
-      </w:pPr>
-      <w:r>
-        <w:t xml:space="preserve">Once again</w:t>
-      </w:r>
-      <w:r>
-        <w:t xml:space="preserve"> </w:t>
-      </w:r>
-      <w:r>
-        <w:rPr>
-          <w:rStyle w:val="VerbatimChar"/>
-        </w:rPr>
-        <w:t xml:space="preserve">tidytext</w:t>
-      </w:r>
-      <w:r>
-        <w:t xml:space="preserve"> </w:t>
-      </w:r>
-      <w:r>
-        <w:t xml:space="preserve">automatically makes all words lower case.</w:t>
-      </w:r>
-    </w:p>
-    <w:p>
-      <w:pPr>
-        <w:pStyle w:val="BodyText"/>
-      </w:pPr>
-      <w:r>
-        <w:rPr>
-          <w:b/>
-        </w:rPr>
-        <w:t xml:space="preserve">Removing whitespaces</w:t>
-      </w:r>
-    </w:p>
-    <w:p>
-      <w:pPr>
-        <w:pStyle w:val="BodyText"/>
-      </w:pPr>
-      <w:r>
-        <w:t xml:space="preserve">Often, a single white space or group of whitespaces can also be considered to be a</w:t>
-      </w:r>
-      <w:r>
-        <w:t xml:space="preserve"> </w:t>
-      </w:r>
-      <w:r>
-        <w:t xml:space="preserve">“</w:t>
-      </w:r>
-      <w:r>
-        <w:t xml:space="preserve">word</w:t>
-      </w:r>
-      <w:r>
-        <w:t xml:space="preserve">”</w:t>
-      </w:r>
-      <w:r>
-        <w:t xml:space="preserve"> </w:t>
-      </w:r>
-      <w:r>
-        <w:t xml:space="preserve">within a corpus. To prevent this, do the following with a</w:t>
-      </w:r>
-      <w:r>
-        <w:t xml:space="preserve"> </w:t>
-      </w:r>
-      <w:r>
-        <w:rPr>
-          <w:rStyle w:val="VerbatimChar"/>
-        </w:rPr>
-        <w:t xml:space="preserve">Corpus</w:t>
-      </w:r>
-      <w:r>
-        <w:t xml:space="preserve"> </w:t>
-      </w:r>
-      <w:r>
-        <w:t xml:space="preserve">object:</w:t>
-      </w:r>
-    </w:p>
-    <w:p>
-      <w:pPr>
-        <w:pStyle w:val="SourceCode"/>
-      </w:pPr>
-      <w:r>
-        <w:rPr>
-          <w:rStyle w:val="NormalTok"/>
-        </w:rPr>
-        <w:t xml:space="preserve">trump_corpus &lt;-</w:t>
-      </w:r>
-      <w:r>
-        <w:rPr>
-          <w:rStyle w:val="StringTok"/>
-        </w:rPr>
-        <w:t xml:space="preserve"> </w:t>
-      </w:r>
-      <w:r>
-        <w:rPr>
-          <w:rStyle w:val="KeywordTok"/>
-        </w:rPr>
-        <w:t xml:space="preserve">tm_map</w:t>
-      </w:r>
-      <w:r>
-        <w:rPr>
-          <w:rStyle w:val="NormalTok"/>
-        </w:rPr>
-        <w:t xml:space="preserve">(trump_corpus, </w:t>
-      </w:r>
-      <w:r>
-        <w:rPr>
-          <w:rStyle w:val="KeywordTok"/>
-        </w:rPr>
-        <w:t xml:space="preserve">content_transformer</w:t>
-      </w:r>
-      <w:r>
-        <w:rPr>
-          <w:rStyle w:val="NormalTok"/>
-        </w:rPr>
         <w:t xml:space="preserve">(stripWhitespace))</w:t>
-      </w:r>
-    </w:p>
-    <w:p>
-      <w:pPr>
-        <w:pStyle w:val="SourceCode"/>
-      </w:pPr>
-      <w:r>
-        <w:rPr>
-          <w:rStyle w:val="VerbatimChar"/>
-        </w:rPr>
-        <w:t xml:space="preserve">## Warning in tm_map.SimpleCorpus(trump_corpus,</w:t>
-      </w:r>
-      <w:r>
-        <w:br w:type="textWrapping"/>
-      </w:r>
-      <w:r>
-        <w:rPr>
-          <w:rStyle w:val="VerbatimChar"/>
-        </w:rPr>
-        <w:t xml:space="preserve">## content_transformer(stripWhitespace)): transformation drops documents</w:t>
       </w:r>
     </w:p>
     <w:p>
@@ -4532,44 +4452,6 @@
           <w:rStyle w:val="NormalTok"/>
         </w:rPr>
         <w:t xml:space="preserve">(created_at, word, n)</w:t>
-      </w:r>
-    </w:p>
-    <w:p>
-      <w:pPr>
-        <w:pStyle w:val="SourceCode"/>
-      </w:pPr>
-      <w:r>
-        <w:rPr>
-          <w:rStyle w:val="VerbatimChar"/>
-        </w:rPr>
-        <w:t xml:space="preserve">## Warning: Trying to compute distinct() for variables not found in the data:</w:t>
-      </w:r>
-      <w:r>
-        <w:br w:type="textWrapping"/>
-      </w:r>
-      <w:r>
-        <w:rPr>
-          <w:rStyle w:val="VerbatimChar"/>
-        </w:rPr>
-        <w:t xml:space="preserve">## - `row_col`, `column_col`</w:t>
-      </w:r>
-      <w:r>
-        <w:br w:type="textWrapping"/>
-      </w:r>
-      <w:r>
-        <w:rPr>
-          <w:rStyle w:val="VerbatimChar"/>
-        </w:rPr>
-        <w:t xml:space="preserve">## This is an error, but only a warning is raised for compatibility reasons.</w:t>
-      </w:r>
-      <w:r>
-        <w:br w:type="textWrapping"/>
-      </w:r>
-      <w:r>
-        <w:rPr>
-          <w:rStyle w:val="VerbatimChar"/>
-        </w:rPr>
-        <w:t xml:space="preserve">## The operation will return the input unchanged.</w:t>
       </w:r>
     </w:p>
     <w:p>
@@ -4699,7 +4581,7 @@
     </w:lvl>
   </w:abstractNum>
   <w:abstractNum w:abstractNumId="990">
-    <w:nsid w:val="49abd538"/>
+    <w:nsid w:val="a31e380c"/>
     <w:multiLevelType w:val="multilevel"/>
     <w:lvl w:ilvl="0">
       <w:numFmt w:val="bullet"/>

</xml_diff>